<commit_message>
Even more project cards and Pendulum references correction.
</commit_message>
<xml_diff>
--- a/System description - Pendulum (30.10.2016).docx
+++ b/System description - Pendulum (30.10.2016).docx
@@ -1421,6 +1421,13 @@
         </w:rPr>
         <w:t>]</w:t>
       </w:r>
+      <w:r>
+        <w:rPr>
+          <w:b/>
+          <w:lang w:val="en-US"/>
+        </w:rPr>
+        <w:t xml:space="preserve"> [11]</w:t>
+      </w:r>
     </w:p>
     <w:p>
       <w:pPr>
@@ -2704,6 +2711,13 @@
         </w:rPr>
         <w:t>Preparing framework for Bixie Station</w:t>
       </w:r>
+      <w:r>
+        <w:rPr>
+          <w:b/>
+          <w:lang w:val="en-US"/>
+        </w:rPr>
+        <w:t xml:space="preserve"> [10]</w:t>
+      </w:r>
     </w:p>
     <w:p>
       <w:pPr>
@@ -2813,7 +2827,15 @@
         <w:rPr>
           <w:lang w:val="en-US"/>
         </w:rPr>
-        <w:t xml:space="preserve"> on PC in common for all machines application called </w:t>
+        <w:t xml:space="preserve"> on PC in common for all machines application cal</w:t>
+      </w:r>
+      <w:bookmarkStart w:id="0" w:name="_GoBack"/>
+      <w:bookmarkEnd w:id="0"/>
+      <w:r>
+        <w:rPr>
+          <w:lang w:val="en-US"/>
+        </w:rPr>
+        <w:t xml:space="preserve">led </w:t>
       </w:r>
       <w:r>
         <w:rPr>
@@ -3340,27 +3362,14 @@
                             <w:r>
                               <w:t xml:space="preserve">Fig. </w:t>
                             </w:r>
-                            <w:r>
-                              <w:fldChar w:fldCharType="begin"/>
-                            </w:r>
-                            <w:r>
-                              <w:instrText xml:space="preserve"> SEQ Fig. \* ARABIC </w:instrText>
-                            </w:r>
-                            <w:r>
-                              <w:fldChar w:fldCharType="separate"/>
-                            </w:r>
-                            <w:r>
-                              <w:rPr>
-                                <w:noProof/>
-                              </w:rPr>
-                              <w:t>4</w:t>
-                            </w:r>
-                            <w:r>
-                              <w:rPr>
-                                <w:noProof/>
-                              </w:rPr>
-                              <w:fldChar w:fldCharType="end"/>
-                            </w:r>
+                            <w:fldSimple w:instr=" SEQ Fig. \* ARABIC ">
+                              <w:r>
+                                <w:rPr>
+                                  <w:noProof/>
+                                </w:rPr>
+                                <w:t>4</w:t>
+                              </w:r>
+                            </w:fldSimple>
                             <w:r>
                               <w:t xml:space="preserve"> - Bixie Station Pendulum interface</w:t>
                             </w:r>
@@ -3400,27 +3409,14 @@
                       <w:r>
                         <w:t xml:space="preserve">Fig. </w:t>
                       </w:r>
-                      <w:r>
-                        <w:fldChar w:fldCharType="begin"/>
-                      </w:r>
-                      <w:r>
-                        <w:instrText xml:space="preserve"> SEQ Fig. \* ARABIC </w:instrText>
-                      </w:r>
-                      <w:r>
-                        <w:fldChar w:fldCharType="separate"/>
-                      </w:r>
-                      <w:r>
-                        <w:rPr>
-                          <w:noProof/>
-                        </w:rPr>
-                        <w:t>4</w:t>
-                      </w:r>
-                      <w:r>
-                        <w:rPr>
-                          <w:noProof/>
-                        </w:rPr>
-                        <w:fldChar w:fldCharType="end"/>
-                      </w:r>
+                      <w:fldSimple w:instr=" SEQ Fig. \* ARABIC ">
+                        <w:r>
+                          <w:rPr>
+                            <w:noProof/>
+                          </w:rPr>
+                          <w:t>4</w:t>
+                        </w:r>
+                      </w:fldSimple>
                       <w:r>
                         <w:t xml:space="preserve"> - Bixie Station Pendulum interface</w:t>
                       </w:r>
@@ -3495,27 +3491,14 @@
                             <w:r>
                               <w:t xml:space="preserve">Fig. </w:t>
                             </w:r>
-                            <w:r>
-                              <w:fldChar w:fldCharType="begin"/>
-                            </w:r>
-                            <w:r>
-                              <w:instrText xml:space="preserve"> SEQ Fig. \* ARABIC </w:instrText>
-                            </w:r>
-                            <w:r>
-                              <w:fldChar w:fldCharType="separate"/>
-                            </w:r>
-                            <w:r>
-                              <w:rPr>
-                                <w:noProof/>
-                              </w:rPr>
-                              <w:t>5</w:t>
-                            </w:r>
-                            <w:r>
-                              <w:rPr>
-                                <w:noProof/>
-                              </w:rPr>
-                              <w:fldChar w:fldCharType="end"/>
-                            </w:r>
+                            <w:fldSimple w:instr=" SEQ Fig. \* ARABIC ">
+                              <w:r>
+                                <w:rPr>
+                                  <w:noProof/>
+                                </w:rPr>
+                                <w:t>5</w:t>
+                              </w:r>
+                            </w:fldSimple>
                             <w:r>
                               <w:t xml:space="preserve"> - Bixie Station login window</w:t>
                             </w:r>
@@ -3555,27 +3538,14 @@
                       <w:r>
                         <w:t xml:space="preserve">Fig. </w:t>
                       </w:r>
-                      <w:r>
-                        <w:fldChar w:fldCharType="begin"/>
-                      </w:r>
-                      <w:r>
-                        <w:instrText xml:space="preserve"> SEQ Fig. \* ARABIC </w:instrText>
-                      </w:r>
-                      <w:r>
-                        <w:fldChar w:fldCharType="separate"/>
-                      </w:r>
-                      <w:r>
-                        <w:rPr>
-                          <w:noProof/>
-                        </w:rPr>
-                        <w:t>5</w:t>
-                      </w:r>
-                      <w:r>
-                        <w:rPr>
-                          <w:noProof/>
-                        </w:rPr>
-                        <w:fldChar w:fldCharType="end"/>
-                      </w:r>
+                      <w:fldSimple w:instr=" SEQ Fig. \* ARABIC ">
+                        <w:r>
+                          <w:rPr>
+                            <w:noProof/>
+                          </w:rPr>
+                          <w:t>5</w:t>
+                        </w:r>
+                      </w:fldSimple>
                       <w:r>
                         <w:t xml:space="preserve"> - Bixie Station login window</w:t>
                       </w:r>
@@ -3701,7 +3671,6 @@
           <w:lang w:val="en-US"/>
         </w:rPr>
       </w:pPr>
-      <w:bookmarkStart w:id="0" w:name="_GoBack"/>
       <w:r>
         <w:rPr>
           <w:b/>
@@ -3716,7 +3685,6 @@
         </w:rPr>
         <w:t xml:space="preserve"> basic test </w:t>
       </w:r>
-      <w:bookmarkEnd w:id="0"/>
     </w:p>
     <w:p>
       <w:pPr>
@@ -4158,6 +4126,158 @@
         </w:rPr>
         <w:t xml:space="preserve">. </w:t>
       </w:r>
+    </w:p>
+    <w:p>
+      <w:pPr>
+        <w:pStyle w:val="Akapitzlist"/>
+        <w:numPr>
+          <w:ilvl w:val="0"/>
+          <w:numId w:val="9"/>
+        </w:numPr>
+        <w:spacing w:before="160" w:after="120" w:line="259" w:lineRule="auto"/>
+        <w:contextualSpacing w:val="0"/>
+        <w:rPr>
+          <w:lang w:val="en-GB"/>
+        </w:rPr>
+      </w:pPr>
+      <w:r>
+        <w:rPr>
+          <w:b/>
+          <w:lang w:val="en-GB"/>
+        </w:rPr>
+        <w:t>Jakub Mnich</w:t>
+      </w:r>
+      <w:r>
+        <w:rPr>
+          <w:lang w:val="en-GB"/>
+        </w:rPr>
+        <w:t xml:space="preserve"> (2016) </w:t>
+      </w:r>
+      <w:r>
+        <w:rPr>
+          <w:lang w:val="en-GB"/>
+        </w:rPr>
+        <w:t>Bixie Station – Description</w:t>
+      </w:r>
+      <w:r>
+        <w:rPr>
+          <w:lang w:val="en-GB"/>
+        </w:rPr>
+        <w:t xml:space="preserve">. </w:t>
+      </w:r>
+      <w:r>
+        <w:rPr>
+          <w:i/>
+          <w:lang w:val="en-GB"/>
+        </w:rPr>
+        <w:t>MikroCpp documentation repository</w:t>
+      </w:r>
+      <w:r>
+        <w:rPr>
+          <w:lang w:val="en-GB"/>
+        </w:rPr>
+        <w:t>.</w:t>
+      </w:r>
+    </w:p>
+    <w:p>
+      <w:pPr>
+        <w:pStyle w:val="Akapitzlist"/>
+        <w:numPr>
+          <w:ilvl w:val="0"/>
+          <w:numId w:val="9"/>
+        </w:numPr>
+        <w:spacing w:before="160" w:after="120" w:line="259" w:lineRule="auto"/>
+        <w:contextualSpacing w:val="0"/>
+        <w:rPr>
+          <w:lang w:val="en-GB"/>
+        </w:rPr>
+      </w:pPr>
+      <w:r>
+        <w:rPr>
+          <w:b/>
+          <w:lang w:val="en-GB"/>
+        </w:rPr>
+        <w:t>Jakub Mnich</w:t>
+      </w:r>
+      <w:r>
+        <w:rPr>
+          <w:lang w:val="en-GB"/>
+        </w:rPr>
+        <w:t xml:space="preserve"> (2016) </w:t>
+      </w:r>
+      <w:r>
+        <w:rPr>
+          <w:lang w:val="en-GB"/>
+        </w:rPr>
+        <w:t>Perun Kernel – Description</w:t>
+      </w:r>
+      <w:r>
+        <w:rPr>
+          <w:lang w:val="en-GB"/>
+        </w:rPr>
+        <w:t xml:space="preserve">. </w:t>
+      </w:r>
+      <w:r>
+        <w:rPr>
+          <w:i/>
+          <w:lang w:val="en-GB"/>
+        </w:rPr>
+        <w:t>MikroCpp documentation repository</w:t>
+      </w:r>
+      <w:r>
+        <w:rPr>
+          <w:lang w:val="en-GB"/>
+        </w:rPr>
+        <w:t>.</w:t>
+      </w:r>
+    </w:p>
+    <w:p>
+      <w:pPr>
+        <w:pStyle w:val="Akapitzlist"/>
+        <w:spacing w:before="160" w:after="120" w:line="259" w:lineRule="auto"/>
+        <w:ind w:left="454"/>
+        <w:contextualSpacing w:val="0"/>
+        <w:rPr>
+          <w:lang w:val="en-GB"/>
+        </w:rPr>
+      </w:pPr>
+    </w:p>
+    <w:p>
+      <w:pPr>
+        <w:pStyle w:val="Akapitzlist"/>
+        <w:spacing w:before="160" w:after="120" w:line="259" w:lineRule="auto"/>
+        <w:contextualSpacing w:val="0"/>
+        <w:rPr>
+          <w:lang w:val="en-GB"/>
+        </w:rPr>
+      </w:pPr>
+    </w:p>
+    <w:p>
+      <w:pPr>
+        <w:pStyle w:val="Akapitzlist"/>
+        <w:spacing w:before="160" w:after="120" w:line="259" w:lineRule="auto"/>
+        <w:contextualSpacing w:val="0"/>
+        <w:rPr>
+          <w:lang w:val="en-GB"/>
+        </w:rPr>
+      </w:pPr>
+      <w:r>
+        <w:rPr>
+          <w:b/>
+          <w:lang w:val="en-GB"/>
+        </w:rPr>
+        <w:t xml:space="preserve">  </w:t>
+      </w:r>
+    </w:p>
+    <w:p>
+      <w:pPr>
+        <w:pStyle w:val="Akapitzlist"/>
+        <w:spacing w:before="160" w:after="120" w:line="259" w:lineRule="auto"/>
+        <w:contextualSpacing w:val="0"/>
+        <w:rPr>
+          <w:lang w:val="en-GB"/>
+        </w:rPr>
+      </w:pPr>
     </w:p>
     <w:sectPr>
       <w:type w:val="continuous"/>
@@ -4387,7 +4507,7 @@
           <w:rPr>
             <w:noProof/>
           </w:rPr>
-          <w:t>5</w:t>
+          <w:t>4</w:t>
         </w:r>
         <w:r>
           <w:fldChar w:fldCharType="end"/>
@@ -5422,14 +5542,15 @@
   <w:abstractNum w:abstractNumId="10" w15:restartNumberingAfterBreak="0">
     <w:nsid w:val="338362CE"/>
     <w:multiLevelType w:val="hybridMultilevel"/>
-    <w:tmpl w:val="67FC9C08"/>
-    <w:lvl w:ilvl="0" w:tplc="DA8E3548">
+    <w:tmpl w:val="6CC2C352"/>
+    <w:lvl w:ilvl="0" w:tplc="90AEE48C">
       <w:start w:val="1"/>
       <w:numFmt w:val="decimal"/>
+      <w:suff w:val="space"/>
       <w:lvlText w:val="[%1]."/>
       <w:lvlJc w:val="left"/>
       <w:pPr>
-        <w:ind w:left="720" w:hanging="360"/>
+        <w:ind w:left="454" w:hanging="94"/>
       </w:pPr>
       <w:rPr>
         <w:rFonts w:hint="default"/>

</xml_diff>